<commit_message>
updated readme and requirements
</commit_message>
<xml_diff>
--- a/docs/readme.docx
+++ b/docs/readme.docx
@@ -1,6 +1,6 @@
 
 <file path=word/document.xml><?xml version="1.0" encoding="utf-8"?>
-<w:document xmlns:wpc="http://schemas.microsoft.com/office/word/2010/wordprocessingCanvas" xmlns:cx="http://schemas.microsoft.com/office/drawing/2014/chartex" xmlns:cx1="http://schemas.microsoft.com/office/drawing/2015/9/8/chartex" xmlns:cx2="http://schemas.microsoft.com/office/drawing/2015/10/21/chartex" xmlns:cx3="http://schemas.microsoft.com/office/drawing/2016/5/9/chartex" xmlns:cx4="http://schemas.microsoft.com/office/drawing/2016/5/10/chartex" xmlns:cx5="http://schemas.microsoft.com/office/drawing/2016/5/11/chartex" xmlns:cx6="http://schemas.microsoft.com/office/drawing/2016/5/12/chartex" xmlns:cx7="http://schemas.microsoft.com/office/drawing/2016/5/13/chartex" xmlns:cx8="http://schemas.microsoft.com/office/drawing/2016/5/14/chartex" xmlns:mc="http://schemas.openxmlformats.org/markup-compatibility/2006" xmlns:aink="http://schemas.microsoft.com/office/drawing/2016/ink" xmlns:am3d="http://schemas.microsoft.com/office/drawing/2017/model3d" xmlns:o="urn:schemas-microsoft-com:office:office" xmlns:oel="http://schemas.microsoft.com/office/2019/extlst" xmlns:r="http://schemas.openxmlformats.org/officeDocument/2006/relationships" xmlns:m="http://schemas.openxmlformats.org/officeDocument/2006/math" xmlns:v="urn:schemas-microsoft-com:vml" xmlns:wp14="http://schemas.microsoft.com/office/word/2010/wordprocessingDrawing" xmlns:wp="http://schemas.openxmlformats.org/drawingml/2006/wordprocessingDrawing" xmlns:w10="urn:schemas-microsoft-com:office:word" xmlns:w="http://schemas.openxmlformats.org/wordprocessingml/2006/main" xmlns:w14="http://schemas.microsoft.com/office/word/2010/wordml" xmlns:w15="http://schemas.microsoft.com/office/word/2012/wordml" xmlns:w16cex="http://schemas.microsoft.com/office/word/2018/wordml/cex" xmlns:w16cid="http://schemas.microsoft.com/office/word/2016/wordml/cid" xmlns:w16="http://schemas.microsoft.com/office/word/2018/wordml" xmlns:w16sdtdh="http://schemas.microsoft.com/office/word/2020/wordml/sdtdatahash" xmlns:w16se="http://schemas.microsoft.com/office/word/2015/wordml/symex" xmlns:wpg="http://schemas.microsoft.com/office/word/2010/wordprocessingGroup" xmlns:wpi="http://schemas.microsoft.com/office/word/2010/wordprocessingInk" xmlns:wne="http://schemas.microsoft.com/office/word/2006/wordml" xmlns:wps="http://schemas.microsoft.com/office/word/2010/wordprocessingShape" mc:Ignorable="w14 w15 w16se w16cid w16 w16cex w16sdtdh wp14">
+<w:document xmlns:wpc="http://schemas.microsoft.com/office/word/2010/wordprocessingCanvas" xmlns:cx="http://schemas.microsoft.com/office/drawing/2014/chartex" xmlns:cx1="http://schemas.microsoft.com/office/drawing/2015/9/8/chartex" xmlns:cx2="http://schemas.microsoft.com/office/drawing/2015/10/21/chartex" xmlns:cx3="http://schemas.microsoft.com/office/drawing/2016/5/9/chartex" xmlns:cx4="http://schemas.microsoft.com/office/drawing/2016/5/10/chartex" xmlns:cx5="http://schemas.microsoft.com/office/drawing/2016/5/11/chartex" xmlns:cx6="http://schemas.microsoft.com/office/drawing/2016/5/12/chartex" xmlns:cx7="http://schemas.microsoft.com/office/drawing/2016/5/13/chartex" xmlns:cx8="http://schemas.microsoft.com/office/drawing/2016/5/14/chartex" xmlns:mc="http://schemas.openxmlformats.org/markup-compatibility/2006" xmlns:aink="http://schemas.microsoft.com/office/drawing/2016/ink" xmlns:am3d="http://schemas.microsoft.com/office/drawing/2017/model3d" xmlns:o="urn:schemas-microsoft-com:office:office" xmlns:r="http://schemas.openxmlformats.org/officeDocument/2006/relationships" xmlns:m="http://schemas.openxmlformats.org/officeDocument/2006/math" xmlns:v="urn:schemas-microsoft-com:vml" xmlns:wp14="http://schemas.microsoft.com/office/word/2010/wordprocessingDrawing" xmlns:wp="http://schemas.openxmlformats.org/drawingml/2006/wordprocessingDrawing" xmlns:w10="urn:schemas-microsoft-com:office:word" xmlns:w="http://schemas.openxmlformats.org/wordprocessingml/2006/main" xmlns:w14="http://schemas.microsoft.com/office/word/2010/wordml" xmlns:w15="http://schemas.microsoft.com/office/word/2012/wordml" xmlns:w16cex="http://schemas.microsoft.com/office/word/2018/wordml/cex" xmlns:w16cid="http://schemas.microsoft.com/office/word/2016/wordml/cid" xmlns:w16="http://schemas.microsoft.com/office/word/2018/wordml" xmlns:w16sdtdh="http://schemas.microsoft.com/office/word/2020/wordml/sdtdatahash" xmlns:w16se="http://schemas.microsoft.com/office/word/2015/wordml/symex" xmlns:wpg="http://schemas.microsoft.com/office/word/2010/wordprocessingGroup" xmlns:wpi="http://schemas.microsoft.com/office/word/2010/wordprocessingInk" xmlns:wne="http://schemas.microsoft.com/office/word/2006/wordml" xmlns:wps="http://schemas.microsoft.com/office/word/2010/wordprocessingShape" mc:Ignorable="w14 w15 w16se w16cid w16 w16cex w16sdtdh wp14">
   <w:body>
     <w:p>
       <w:pPr>
@@ -958,7 +958,7 @@
           <w:kern w:val="0"/>
           <w:sz w:val="21"/>
           <w:szCs w:val="21"/>
-          <w:lang w:val="en-IL" w:eastAsia="en-IL"/>
+          <w:lang w:eastAsia="en-IL"/>
           <w14:ligatures w14:val="none"/>
         </w:rPr>
       </w:pPr>
@@ -971,7 +971,7 @@
           <w:kern w:val="0"/>
           <w:sz w:val="21"/>
           <w:szCs w:val="21"/>
-          <w:lang w:val="en-IL" w:eastAsia="en-IL"/>
+          <w:lang w:eastAsia="en-IL"/>
           <w14:ligatures w14:val="none"/>
         </w:rPr>
         <w:lastRenderedPageBreak/>
@@ -985,7 +985,7 @@
           <w:kern w:val="0"/>
           <w:sz w:val="21"/>
           <w:szCs w:val="21"/>
-          <w:lang w:val="en-IL" w:eastAsia="en-IL"/>
+          <w:lang w:eastAsia="en-IL"/>
           <w14:ligatures w14:val="none"/>
         </w:rPr>
         <w:t>is_final_</w:t>
@@ -998,7 +998,7 @@
           <w:kern w:val="0"/>
           <w:sz w:val="21"/>
           <w:szCs w:val="21"/>
-          <w:lang w:val="en-IL" w:eastAsia="en-IL"/>
+          <w:lang w:eastAsia="en-IL"/>
           <w14:ligatures w14:val="none"/>
         </w:rPr>
         <w:t>state</w:t>
@@ -1011,7 +1011,7 @@
           <w:kern w:val="0"/>
           <w:sz w:val="21"/>
           <w:szCs w:val="21"/>
-          <w:lang w:val="en-IL" w:eastAsia="en-IL"/>
+          <w:lang w:eastAsia="en-IL"/>
           <w14:ligatures w14:val="none"/>
         </w:rPr>
         <w:t>(</w:t>
@@ -1024,7 +1024,7 @@
           <w:kern w:val="0"/>
           <w:sz w:val="21"/>
           <w:szCs w:val="21"/>
-          <w:lang w:val="en-IL" w:eastAsia="en-IL"/>
+          <w:lang w:eastAsia="en-IL"/>
           <w14:ligatures w14:val="none"/>
         </w:rPr>
         <w:t>self</w:t>
@@ -1036,7 +1036,7 @@
           <w:kern w:val="0"/>
           <w:sz w:val="21"/>
           <w:szCs w:val="21"/>
-          <w:lang w:val="en-IL" w:eastAsia="en-IL"/>
+          <w:lang w:eastAsia="en-IL"/>
           <w14:ligatures w14:val="none"/>
         </w:rPr>
         <w:t xml:space="preserve">, </w:t>
@@ -1050,7 +1050,7 @@
           <w:kern w:val="0"/>
           <w:sz w:val="21"/>
           <w:szCs w:val="21"/>
-          <w:lang w:val="en-IL" w:eastAsia="en-IL"/>
+          <w:lang w:eastAsia="en-IL"/>
           <w14:ligatures w14:val="none"/>
         </w:rPr>
         <w:t>board</w:t>
@@ -1062,7 +1062,7 @@
           <w:kern w:val="0"/>
           <w:sz w:val="21"/>
           <w:szCs w:val="21"/>
-          <w:lang w:val="en-IL" w:eastAsia="en-IL"/>
+          <w:lang w:eastAsia="en-IL"/>
           <w14:ligatures w14:val="none"/>
         </w:rPr>
         <w:t>)</w:t>
@@ -1074,7 +1074,7 @@
           <w:kern w:val="0"/>
           <w:sz w:val="21"/>
           <w:szCs w:val="21"/>
-          <w:lang w:val="en-IL" w:eastAsia="en-IL"/>
+          <w:lang w:eastAsia="en-IL"/>
           <w14:ligatures w14:val="none"/>
         </w:rPr>
         <w:t>:</w:t>
@@ -1086,7 +1086,7 @@
           <w:kern w:val="0"/>
           <w:sz w:val="21"/>
           <w:szCs w:val="21"/>
-          <w:lang w:val="en-IL" w:eastAsia="en-IL"/>
+          <w:lang w:eastAsia="en-IL"/>
           <w14:ligatures w14:val="none"/>
         </w:rPr>
         <w:br/>
@@ -1099,19 +1099,13 @@
           <w:kern w:val="0"/>
           <w:sz w:val="21"/>
           <w:szCs w:val="21"/>
-          <w:lang w:val="en-IL" w:eastAsia="en-IL"/>
+          <w:lang w:eastAsia="en-IL"/>
           <w14:ligatures w14:val="none"/>
         </w:rPr>
         <w:t>""" return True if board == final state """</w:t>
       </w:r>
     </w:p>
-    <w:p>
-      <w:pPr>
-        <w:rPr>
-          <w:lang w:val="en-IL"/>
-        </w:rPr>
-      </w:pPr>
-    </w:p>
+    <w:p/>
     <w:p>
       <w:pPr>
         <w:pStyle w:val="HTMLPreformatted"/>
@@ -1465,13 +1459,7 @@
         <w:t>_hash</w:t>
       </w:r>
     </w:p>
-    <w:p>
-      <w:pPr>
-        <w:rPr>
-          <w:lang w:val="en-IL"/>
-        </w:rPr>
-      </w:pPr>
-    </w:p>
+    <w:p/>
     <w:p>
       <w:pPr>
         <w:pStyle w:val="HTMLPreformatted"/>
@@ -1695,18 +1683,8 @@
           <w:bCs/>
           <w:lang w:val="en-US"/>
         </w:rPr>
-        <w:t xml:space="preserve">“Transition function” – These functions explain the </w:t>
-      </w:r>
-      <w:proofErr w:type="gramStart"/>
-      <w:r>
-        <w:rPr>
-          <w:b/>
-          <w:bCs/>
-          <w:lang w:val="en-US"/>
-        </w:rPr>
-        <w:t>transitions</w:t>
-      </w:r>
-      <w:proofErr w:type="gramEnd"/>
+        <w:t>“Transition function” – These functions explain the transitions</w:t>
+      </w:r>
     </w:p>
     <w:p>
       <w:pPr>
@@ -2163,9 +2141,9 @@
           <w:sz w:val="21"/>
           <w:szCs w:val="21"/>
         </w:rPr>
-        <w:t>moved_</w:t>
-      </w:r>
-      <w:proofErr w:type="gramStart"/>
+        <w:t>moved_tile</w:t>
+      </w:r>
+      <w:proofErr w:type="spellEnd"/>
       <w:r>
         <w:rPr>
           <w:rFonts w:ascii="Consolas" w:hAnsi="Consolas"/>
@@ -2173,19 +2151,8 @@
           <w:sz w:val="21"/>
           <w:szCs w:val="21"/>
         </w:rPr>
-        <w:t>tile</w:t>
-      </w:r>
-      <w:proofErr w:type="spellEnd"/>
-      <w:r>
-        <w:rPr>
-          <w:rFonts w:ascii="Consolas" w:hAnsi="Consolas"/>
-          <w:color w:val="75715E"/>
-          <w:sz w:val="21"/>
-          <w:szCs w:val="21"/>
-        </w:rPr>
         <w:t xml:space="preserve"> ""</w:t>
       </w:r>
-      <w:proofErr w:type="gramEnd"/>
     </w:p>
     <w:p>
       <w:pPr>
@@ -2251,21 +2218,7 @@
         <w:rPr>
           <w:lang w:val="en-US"/>
         </w:rPr>
-        <w:t xml:space="preserve">The following function is to calculate “distances”, this is </w:t>
-      </w:r>
-      <w:proofErr w:type="gramStart"/>
-      <w:r>
-        <w:rPr>
-          <w:lang w:val="en-US"/>
-        </w:rPr>
-        <w:t>actually the</w:t>
-      </w:r>
-      <w:proofErr w:type="gramEnd"/>
-      <w:r>
-        <w:rPr>
-          <w:lang w:val="en-US"/>
-        </w:rPr>
-        <w:t xml:space="preserve"> “heuristics” given 2 boards (current state, win state)</w:t>
+        <w:t>The following function is to calculate “distances”, this is actually the “heuristics” given 2 boards (current state, win state)</w:t>
       </w:r>
       <w:r>
         <w:rPr>
@@ -2342,21 +2295,21 @@
         <w:rPr>
           <w:lang w:val="en-US"/>
         </w:rPr>
-        <w:t xml:space="preserve">pped. (for </w:t>
+        <w:t>pped. (</w:t>
       </w:r>
       <w:proofErr w:type="gramStart"/>
       <w:r>
         <w:rPr>
           <w:lang w:val="en-US"/>
         </w:rPr>
-        <w:t>example</w:t>
+        <w:t>for</w:t>
       </w:r>
       <w:proofErr w:type="gramEnd"/>
       <w:r>
         <w:rPr>
           <w:lang w:val="en-US"/>
         </w:rPr>
-        <w:t xml:space="preserve"> 0, 1 2 will be 0, 2, 1, so we have 2 and 1 swapped here). After some Analysis, these situations add additional 2 moves (at least) to the heuristic</w:t>
+        <w:t xml:space="preserve"> example 0, 1 2 will be 0, 2, 1, so we have 2 and 1 swapped here). After some Analysis, these situations add additional 2 moves (at least) to the heuristic</w:t>
       </w:r>
       <w:r>
         <w:rPr>
@@ -2384,16 +2337,8 @@
         <w:rPr>
           <w:lang w:val="en-US"/>
         </w:rPr>
-        <w:t xml:space="preserve">This was the chosen heuristic for the assignment as well. There was a lot of fails in order to get there and you can enjoy them by reading the following inline </w:t>
-      </w:r>
-      <w:proofErr w:type="gramStart"/>
-      <w:r>
-        <w:rPr>
-          <w:lang w:val="en-US"/>
-        </w:rPr>
-        <w:t>comments</w:t>
-      </w:r>
-      <w:proofErr w:type="gramEnd"/>
+        <w:t>This was the chosen heuristic for the assignment as well. There was a lot of fails in order to get there and you can enjoy them by reading the following inline comments</w:t>
+      </w:r>
     </w:p>
     <w:p>
       <w:pPr>
@@ -4856,9 +4801,6 @@
         <w:pBdr>
           <w:bottom w:val="single" w:sz="6" w:space="1" w:color="auto"/>
         </w:pBdr>
-        <w:rPr>
-          <w:lang w:val="en-IL"/>
-        </w:rPr>
       </w:pPr>
     </w:p>
     <w:p>
@@ -4874,16 +4816,8 @@
         <w:rPr>
           <w:lang w:val="en-US"/>
         </w:rPr>
-        <w:t xml:space="preserve">afterwords, we’ve implemented the </w:t>
-      </w:r>
-      <w:proofErr w:type="gramStart"/>
-      <w:r>
-        <w:rPr>
-          <w:lang w:val="en-US"/>
-        </w:rPr>
-        <w:t>agents</w:t>
-      </w:r>
-      <w:proofErr w:type="gramEnd"/>
+        <w:t>afterwords, we’ve implemented the agents</w:t>
+      </w:r>
     </w:p>
     <w:p>
       <w:pPr>
@@ -5936,23 +5870,7 @@
           <w:rFonts w:cstheme="minorHAnsi"/>
           <w:lang w:val="en-US"/>
         </w:rPr>
-        <w:t xml:space="preserve">But you can see this alpha weight is </w:t>
-      </w:r>
-      <w:proofErr w:type="gramStart"/>
-      <w:r>
-        <w:rPr>
-          <w:rFonts w:cstheme="minorHAnsi"/>
-          <w:lang w:val="en-US"/>
-        </w:rPr>
-        <w:t>actually saying</w:t>
-      </w:r>
-      <w:proofErr w:type="gramEnd"/>
-      <w:r>
-        <w:rPr>
-          <w:rFonts w:cstheme="minorHAnsi"/>
-          <w:lang w:val="en-US"/>
-        </w:rPr>
-        <w:t>, how much you should consider the heuristic VS how much you should consider the PATH you’ve made so far.</w:t>
+        <w:t>But you can see this alpha weight is actually saying, how much you should consider the heuristic VS how much you should consider the PATH you’ve made so far.</w:t>
       </w:r>
     </w:p>
     <w:p>
@@ -6130,23 +6048,7 @@
           <w:rFonts w:cstheme="minorHAnsi"/>
           <w:lang w:val="en-US"/>
         </w:rPr>
-        <w:t xml:space="preserve">I think I will skip taking about GBFS and BFS because my A_STAR with the alpha idea </w:t>
-      </w:r>
-      <w:proofErr w:type="gramStart"/>
-      <w:r>
-        <w:rPr>
-          <w:rFonts w:cstheme="minorHAnsi"/>
-          <w:lang w:val="en-US"/>
-        </w:rPr>
-        <w:t>actually made</w:t>
-      </w:r>
-      <w:proofErr w:type="gramEnd"/>
-      <w:r>
-        <w:rPr>
-          <w:rFonts w:cstheme="minorHAnsi"/>
-          <w:lang w:val="en-US"/>
-        </w:rPr>
-        <w:t xml:space="preserve"> them a private case of it.</w:t>
+        <w:t>I think I will skip taking about GBFS and BFS because my A_STAR with the alpha idea actually made them a private case of it.</w:t>
       </w:r>
       <w:r>
         <w:rPr>
@@ -6210,26 +6112,28 @@
           <w:lang w:val="en-US"/>
         </w:rPr>
       </w:pPr>
-      <w:proofErr w:type="gramStart"/>
       <w:r>
         <w:rPr>
           <w:rFonts w:cstheme="minorHAnsi"/>
           <w:lang w:val="en-US"/>
         </w:rPr>
-        <w:t>Last but not least</w:t>
-      </w:r>
-      <w:proofErr w:type="gramEnd"/>
+        <w:t>Last but not least, our</w:t>
+      </w:r>
       <w:r>
         <w:rPr>
           <w:rFonts w:cstheme="minorHAnsi"/>
-          <w:lang w:val="en-US"/>
-        </w:rPr>
-        <w:t xml:space="preserve">, our </w:t>
+          <w:b/>
+          <w:bCs/>
+          <w:lang w:val="en-US"/>
+        </w:rPr>
+        <w:t xml:space="preserve"> </w:t>
       </w:r>
       <w:proofErr w:type="spellStart"/>
       <w:r>
         <w:rPr>
           <w:rFonts w:cstheme="minorHAnsi"/>
+          <w:b/>
+          <w:bCs/>
           <w:lang w:val="en-US"/>
         </w:rPr>
         <w:t>IDDFSTilesAgent</w:t>
@@ -6943,6 +6847,30 @@
         </w:rPr>
         <w:t xml:space="preserve"> iterations.</w:t>
       </w:r>
+      <w:r>
+        <w:rPr>
+          <w:rFonts w:cstheme="minorHAnsi"/>
+          <w:lang w:val="en-US"/>
+        </w:rPr>
+        <w:br/>
+        <w:t xml:space="preserve">Note: Given problem that is deeper than 30, please increase </w:t>
+      </w:r>
+      <w:proofErr w:type="spellStart"/>
+      <w:r>
+        <w:rPr>
+          <w:rFonts w:cstheme="minorHAnsi"/>
+          <w:lang w:val="en-US"/>
+        </w:rPr>
+        <w:t>max_depth</w:t>
+      </w:r>
+      <w:proofErr w:type="spellEnd"/>
+      <w:r>
+        <w:rPr>
+          <w:rFonts w:cstheme="minorHAnsi"/>
+          <w:lang w:val="en-US"/>
+        </w:rPr>
+        <w:t>, as when I ran locally, I wanted to avoid running forever.</w:t>
+      </w:r>
     </w:p>
     <w:p>
       <w:pPr>
@@ -6997,16 +6925,26 @@
         <w:rPr>
           <w:lang w:val="en-US"/>
         </w:rPr>
-        <w:t xml:space="preserve"> for IDDFS (rec/</w:t>
-      </w:r>
-      <w:proofErr w:type="spellStart"/>
-      <w:r>
-        <w:rPr>
-          <w:lang w:val="en-US"/>
-        </w:rPr>
-        <w:t>iter</w:t>
-      </w:r>
-      <w:proofErr w:type="spellEnd"/>
+        <w:t xml:space="preserve"> for IDDFS (rec</w:t>
+      </w:r>
+      <w:r>
+        <w:rPr>
+          <w:lang w:val="en-US"/>
+        </w:rPr>
+        <w:t>ursive</w:t>
+      </w:r>
+      <w:r>
+        <w:rPr>
+          <w:lang w:val="en-US"/>
+        </w:rPr>
+        <w:t>/iter</w:t>
+      </w:r>
+      <w:r>
+        <w:rPr>
+          <w:lang w:val="en-US"/>
+        </w:rPr>
+        <w:t>ative</w:t>
+      </w:r>
       <w:r>
         <w:rPr>
           <w:lang w:val="en-US"/>
@@ -7128,19 +7066,7 @@
         <w:rPr>
           <w:lang w:val="en-US"/>
         </w:rPr>
-        <w:t>recursive (</w:t>
-      </w:r>
-      <w:r>
-        <w:rPr>
-          <w:lang w:val="en-US"/>
-        </w:rPr>
-        <w:t>NO</w:t>
-      </w:r>
-      <w:r>
-        <w:rPr>
-          <w:lang w:val="en-US"/>
-        </w:rPr>
-        <w:t xml:space="preserve"> explored set):</w:t>
+        <w:t>recursive (NO explored set):</w:t>
       </w:r>
     </w:p>
     <w:p>
@@ -7475,13 +7401,6 @@
         </w:rPr>
         <w:t>ernmse@gmail.com</w:t>
       </w:r>
-    </w:p>
-    <w:p>
-      <w:pPr>
-        <w:rPr>
-          <w:lang w:val="en-US"/>
-        </w:rPr>
-      </w:pPr>
     </w:p>
     <w:sectPr>
       <w:pgSz w:w="11906" w:h="16838"/>
@@ -8057,7 +7976,7 @@
       <w:kern w:val="0"/>
       <w:sz w:val="20"/>
       <w:szCs w:val="20"/>
-      <w:lang w:val="en-IL" w:eastAsia="en-IL"/>
+      <w:lang w:eastAsia="en-IL"/>
       <w14:ligatures w14:val="none"/>
     </w:rPr>
   </w:style>

</xml_diff>

<commit_message>
updated readme and documenttion
</commit_message>
<xml_diff>
--- a/docs/readme.docx
+++ b/docs/readme.docx
@@ -37,15 +37,123 @@
           <w:bCs/>
           <w:lang w:val="en-US"/>
         </w:rPr>
+        <w:t>How to run:</w:t>
+      </w:r>
+    </w:p>
+    <w:p>
+      <w:pPr>
+        <w:rPr>
+          <w:lang w:val="en-US"/>
+        </w:rPr>
+      </w:pPr>
+      <w:r>
+        <w:rPr>
+          <w:lang w:val="en-US"/>
+        </w:rPr>
+        <w:t>unzip maman11.zip into working directory</w:t>
+      </w:r>
+      <w:r>
+        <w:rPr>
+          <w:lang w:val="en-US"/>
+        </w:rPr>
+        <w:br/>
+      </w:r>
+      <w:r>
+        <w:rPr>
+          <w:lang w:val="en-US"/>
+        </w:rPr>
+        <w:t xml:space="preserve">open </w:t>
+      </w:r>
+      <w:r>
+        <w:rPr>
+          <w:lang w:val="en-US"/>
+        </w:rPr>
+        <w:t>terminal</w:t>
+      </w:r>
+      <w:r>
+        <w:rPr>
+          <w:lang w:val="en-US"/>
+        </w:rPr>
+        <w:t xml:space="preserve"> </w:t>
+      </w:r>
+      <w:r>
+        <w:rPr>
+          <w:lang w:val="en-US"/>
+        </w:rPr>
+        <w:t>in working directory</w:t>
+      </w:r>
+      <w:r>
+        <w:rPr>
+          <w:lang w:val="en-US"/>
+        </w:rPr>
+        <w:br/>
+        <w:t>p</w:t>
+      </w:r>
+      <w:r>
+        <w:rPr>
+          <w:lang w:val="en-US"/>
+        </w:rPr>
+        <w:t>ip install requirements.txt</w:t>
+      </w:r>
+      <w:r>
+        <w:rPr>
+          <w:lang w:val="en-US"/>
+        </w:rPr>
+        <w:br/>
+        <w:t xml:space="preserve">python tiles_oo_v2.py </w:t>
+      </w:r>
+      <w:r>
+        <w:rPr>
+          <w:lang w:val="en-US"/>
+        </w:rPr>
+        <w:t>8 2 1 5 3 7 4 6 0</w:t>
+      </w:r>
+    </w:p>
+    <w:p>
+      <w:pPr>
+        <w:rPr>
+          <w:rFonts w:hint="cs"/>
+          <w:rtl/>
+          <w:lang w:val="en-US"/>
+        </w:rPr>
+      </w:pPr>
+      <w:r>
+        <w:rPr>
+          <w:lang w:val="en-US"/>
+        </w:rPr>
+        <w:t>requirements.txt:</w:t>
+      </w:r>
+      <w:r>
+        <w:rPr>
+          <w:lang w:val="en-US"/>
+        </w:rPr>
+        <w:br/>
+        <w:t>numpy</w:t>
+      </w:r>
+      <w:r>
+        <w:rPr>
+          <w:lang w:val="en-US"/>
+        </w:rPr>
+        <w:t>==1.26.2</w:t>
+      </w:r>
+    </w:p>
+    <w:p>
+      <w:pPr>
+        <w:pStyle w:val="Heading1"/>
+        <w:rPr>
+          <w:b/>
+          <w:bCs/>
+          <w:lang w:val="en-US"/>
+        </w:rPr>
+      </w:pPr>
+      <w:r>
+        <w:rPr>
+          <w:b/>
+          <w:bCs/>
+          <w:lang w:val="en-US"/>
+        </w:rPr>
         <w:t xml:space="preserve">Data structures </w:t>
       </w:r>
-    </w:p>
-    <w:p>
-      <w:pPr>
-        <w:rPr>
-          <w:lang w:val="en-US"/>
-        </w:rPr>
-      </w:pPr>
     </w:p>
     <w:p>
       <w:pPr>
@@ -776,6 +884,26 @@
     <w:p>
       <w:pPr>
         <w:rPr>
+          <w:lang w:val="en-US"/>
+        </w:rPr>
+      </w:pPr>
+    </w:p>
+    <w:p>
+      <w:pPr>
+        <w:pStyle w:val="Heading1"/>
+        <w:rPr>
+          <w:b/>
+          <w:bCs/>
+          <w:lang w:val="en-US"/>
+        </w:rPr>
+      </w:pPr>
+    </w:p>
+    <w:p>
+      <w:pPr>
+        <w:pStyle w:val="Heading1"/>
+        <w:rPr>
+          <w:b/>
+          <w:bCs/>
           <w:lang w:val="en-US"/>
         </w:rPr>
       </w:pPr>
@@ -974,7 +1102,6 @@
           <w:lang w:eastAsia="en-IL"/>
           <w14:ligatures w14:val="none"/>
         </w:rPr>
-        <w:lastRenderedPageBreak/>
         <w:t xml:space="preserve">def </w:t>
       </w:r>
       <w:proofErr w:type="spellStart"/>
@@ -2012,6 +2139,7 @@
           <w:sz w:val="21"/>
           <w:szCs w:val="21"/>
         </w:rPr>
+        <w:lastRenderedPageBreak/>
         <w:t xml:space="preserve">def </w:t>
       </w:r>
       <w:proofErr w:type="spellStart"/>
@@ -2225,7 +2353,19 @@
           <w:lang w:val="en-US"/>
         </w:rPr>
         <w:br/>
-        <w:t>Do note that all were being trials during development. Some of them are not admissible.</w:t>
+        <w:t>Do note that all were being trial</w:t>
+      </w:r>
+      <w:r>
+        <w:rPr>
+          <w:lang w:val="en-US"/>
+        </w:rPr>
+        <w:t>ed</w:t>
+      </w:r>
+      <w:r>
+        <w:rPr>
+          <w:lang w:val="en-US"/>
+        </w:rPr>
+        <w:t xml:space="preserve"> during development. Some of them are not admissible.</w:t>
       </w:r>
     </w:p>
     <w:p>
@@ -2354,7 +2494,6 @@
         <w:rPr>
           <w:lang w:val="en-US"/>
         </w:rPr>
-        <w:lastRenderedPageBreak/>
         <w:t>Heres</w:t>
       </w:r>
       <w:proofErr w:type="spellEnd"/>
@@ -4816,6 +4955,7 @@
         <w:rPr>
           <w:lang w:val="en-US"/>
         </w:rPr>
+        <w:lastRenderedPageBreak/>
         <w:t>afterwords, we’ve implemented the agents</w:t>
       </w:r>
     </w:p>
@@ -5746,7 +5886,6 @@
           <w:bCs/>
           <w:lang w:val="en-US"/>
         </w:rPr>
-        <w:lastRenderedPageBreak/>
         <w:t>ALPHA</w:t>
       </w:r>
     </w:p>
@@ -6099,6 +6238,13 @@
           <w:lang w:val="en-US"/>
         </w:rPr>
         <w:br/>
+      </w:r>
+      <w:r>
+        <w:rPr>
+          <w:rFonts w:cstheme="minorHAnsi"/>
+          <w:lang w:val="en-US"/>
+        </w:rPr>
+        <w:lastRenderedPageBreak/>
         <w:t xml:space="preserve">Last time I looked, the 8 tiles problem require a search algorithm and the solution could not be determined ahead. Even if I’m wrong, and from 1 look of a board there is an algorithm that immediately solve the board (without running the search Agents) then giving me 10 points to find it and use it as heuristic is an understate! </w:t>
       </w:r>
     </w:p>
@@ -6812,7 +6958,6 @@
           <w:rFonts w:cstheme="minorHAnsi"/>
           <w:lang w:val="en-US"/>
         </w:rPr>
-        <w:lastRenderedPageBreak/>
         <w:t xml:space="preserve">I’ve set a </w:t>
       </w:r>
       <w:proofErr w:type="spellStart"/>
@@ -7126,12 +7271,58 @@
           <w:lang w:val="en-US"/>
         </w:rPr>
       </w:pPr>
-      <w:r>
+    </w:p>
+    <w:p>
+      <w:pPr>
         <w:rPr>
           <w:b/>
           <w:bCs/>
           <w:lang w:val="en-US"/>
         </w:rPr>
+      </w:pPr>
+    </w:p>
+    <w:p>
+      <w:pPr>
+        <w:rPr>
+          <w:b/>
+          <w:bCs/>
+          <w:lang w:val="en-US"/>
+        </w:rPr>
+      </w:pPr>
+    </w:p>
+    <w:p>
+      <w:pPr>
+        <w:rPr>
+          <w:b/>
+          <w:bCs/>
+          <w:lang w:val="en-US"/>
+        </w:rPr>
+      </w:pPr>
+    </w:p>
+    <w:p>
+      <w:pPr>
+        <w:rPr>
+          <w:b/>
+          <w:bCs/>
+          <w:lang w:val="en-US"/>
+        </w:rPr>
+      </w:pPr>
+    </w:p>
+    <w:p>
+      <w:pPr>
+        <w:rPr>
+          <w:b/>
+          <w:bCs/>
+          <w:lang w:val="en-US"/>
+        </w:rPr>
+      </w:pPr>
+      <w:r>
+        <w:rPr>
+          <w:b/>
+          <w:bCs/>
+          <w:lang w:val="en-US"/>
+        </w:rPr>
+        <w:lastRenderedPageBreak/>
         <w:t>Another interesting example:</w:t>
       </w:r>
     </w:p>

</xml_diff>